<commit_message>
Izmena opisa, poboljsanje izgleda
</commit_message>
<xml_diff>
--- a/Opis-projekta.docx
+++ b/Opis-projekta.docx
@@ -12,6 +12,7 @@
           <w:szCs w:val="44"/>
         </w:rPr>
       </w:pPr>
+      <w:proofErr w:type="spellStart"/>
       <w:r>
         <w:rPr>
           <w:b/>
@@ -21,57 +22,58 @@
         </w:rPr>
         <w:t>VaccApp</w:t>
       </w:r>
+      <w:proofErr w:type="spellEnd"/>
     </w:p>
     <w:p>
       <w:pPr>
-        <w:rPr>
-          <w:lang w:val="sr-Latn-RS"/>
+        <w:jc w:val="center"/>
+        <w:rPr>
+          <w:b/>
+          <w:bCs/>
+          <w:sz w:val="44"/>
+          <w:szCs w:val="44"/>
         </w:rPr>
       </w:pPr>
       <w:r>
-        <w:t>VaccApp omogu</w:t>
-      </w:r>
-      <w:r>
-        <w:rPr>
-          <w:lang w:val="sr-Latn-RS"/>
-        </w:rPr>
-        <w:t>ćava prijav</w:t>
-      </w:r>
-      <w:r>
-        <w:rPr>
-          <w:lang w:val="sr-Latn-RS"/>
-        </w:rPr>
-        <w:t>lj</w:t>
-      </w:r>
-      <w:r>
-        <w:rPr>
-          <w:lang w:val="sr-Latn-RS"/>
-        </w:rPr>
-        <w:t>ivanje za vakcinaciju u prethodno izabrano</w:t>
-      </w:r>
-      <w:r>
-        <w:rPr>
-          <w:lang w:val="sr-Latn-RS"/>
-        </w:rPr>
-        <w:t>j</w:t>
-      </w:r>
-      <w:r>
-        <w:rPr>
-          <w:lang w:val="sr-Latn-RS"/>
-        </w:rPr>
-        <w:t xml:space="preserve"> ambulant</w:t>
-      </w:r>
-      <w:r>
-        <w:rPr>
-          <w:lang w:val="sr-Latn-RS"/>
-        </w:rPr>
-        <w:t>i</w:t>
-      </w:r>
-      <w:r>
-        <w:rPr>
-          <w:lang w:val="sr-Latn-RS"/>
-        </w:rPr>
-        <w:t xml:space="preserve"> u dostupnim gradovima.</w:t>
+        <w:rPr>
+          <w:noProof/>
+          <w:lang w:val="sr-Latn-RS"/>
+        </w:rPr>
+        <w:drawing>
+          <wp:inline distT="0" distB="0" distL="0" distR="0" wp14:anchorId="073B1561" wp14:editId="6404F2C1">
+            <wp:extent cx="6061801" cy="3248025"/>
+            <wp:effectExtent l="0" t="0" r="0" b="0"/>
+            <wp:docPr id="1" name="Picture 1"/>
+            <wp:cNvGraphicFramePr>
+              <a:graphicFrameLocks xmlns:a="http://schemas.openxmlformats.org/drawingml/2006/main" noChangeAspect="1"/>
+            </wp:cNvGraphicFramePr>
+            <a:graphic xmlns:a="http://schemas.openxmlformats.org/drawingml/2006/main">
+              <a:graphicData uri="http://schemas.openxmlformats.org/drawingml/2006/picture">
+                <pic:pic xmlns:pic="http://schemas.openxmlformats.org/drawingml/2006/picture">
+                  <pic:nvPicPr>
+                    <pic:cNvPr id="1" name="Picture 1"/>
+                    <pic:cNvPicPr/>
+                  </pic:nvPicPr>
+                  <pic:blipFill>
+                    <a:blip r:embed="rId4"/>
+                    <a:stretch>
+                      <a:fillRect/>
+                    </a:stretch>
+                  </pic:blipFill>
+                  <pic:spPr>
+                    <a:xfrm>
+                      <a:off x="0" y="0"/>
+                      <a:ext cx="6064323" cy="3249376"/>
+                    </a:xfrm>
+                    <a:prstGeom prst="rect">
+                      <a:avLst/>
+                    </a:prstGeom>
+                  </pic:spPr>
+                </pic:pic>
+              </a:graphicData>
+            </a:graphic>
+          </wp:inline>
+        </w:drawing>
       </w:r>
     </w:p>
     <w:p>
@@ -80,11 +82,60 @@
           <w:lang w:val="sr-Latn-RS"/>
         </w:rPr>
       </w:pPr>
-      <w:r>
-        <w:rPr>
-          <w:lang w:val="sr-Latn-RS"/>
-        </w:rPr>
-        <w:t>Korisnik može da se prijavi za vakcinaciju, da izmeni izabranu vakcinu ili eventualno obriše prijavu.</w:t>
+      <w:proofErr w:type="spellStart"/>
+      <w:r>
+        <w:t>VaccApp</w:t>
+      </w:r>
+      <w:proofErr w:type="spellEnd"/>
+      <w:r>
+        <w:t xml:space="preserve"> </w:t>
+      </w:r>
+      <w:proofErr w:type="spellStart"/>
+      <w:r>
+        <w:t>omogu</w:t>
+      </w:r>
+      <w:proofErr w:type="spellEnd"/>
+      <w:r>
+        <w:rPr>
+          <w:lang w:val="sr-Latn-RS"/>
+        </w:rPr>
+        <w:t>ćava prijav</w:t>
+      </w:r>
+      <w:r>
+        <w:rPr>
+          <w:lang w:val="sr-Latn-RS"/>
+        </w:rPr>
+        <w:t>lj</w:t>
+      </w:r>
+      <w:r>
+        <w:rPr>
+          <w:lang w:val="sr-Latn-RS"/>
+        </w:rPr>
+        <w:t>ivanje za vakcinaciju u prethodno izabrano</w:t>
+      </w:r>
+      <w:r>
+        <w:rPr>
+          <w:lang w:val="sr-Latn-RS"/>
+        </w:rPr>
+        <w:t>j</w:t>
+      </w:r>
+      <w:r>
+        <w:rPr>
+          <w:lang w:val="sr-Latn-RS"/>
+        </w:rPr>
+        <w:t xml:space="preserve"> ambulant</w:t>
+      </w:r>
+      <w:r>
+        <w:rPr>
+          <w:lang w:val="sr-Latn-RS"/>
+        </w:rPr>
+        <w:t>i</w:t>
+      </w:r>
+      <w:r>
+        <w:rPr>
+          <w:lang w:val="sr-Latn-RS"/>
+        </w:rPr>
+        <w:t xml:space="preserve"> u dostupnim gradovima.</w:t>
       </w:r>
     </w:p>
     <w:p>
@@ -97,7 +148,19 @@
         <w:rPr>
           <w:lang w:val="sr-Latn-RS"/>
         </w:rPr>
-        <w:t>Prilikom ulaska na sajt, korisnik bira u kom gradu želi da se vakciniše, a potom bira jednu od ponuđenih ambulanti koja mu najviše odgovara i ukoliko ima slobodnog mesta, korisnik može da se prijavi.</w:t>
+        <w:t xml:space="preserve">Korisnik može da se prijavi za vakcinaciju, </w:t>
+      </w:r>
+      <w:r>
+        <w:rPr>
+          <w:lang w:val="sr-Latn-RS"/>
+        </w:rPr>
+        <w:t xml:space="preserve">proveri prijavu, </w:t>
+      </w:r>
+      <w:r>
+        <w:rPr>
+          <w:lang w:val="sr-Latn-RS"/>
+        </w:rPr>
+        <w:t>da izmeni izabranu vakcinu ili eventualno obriše prijavu.</w:t>
       </w:r>
     </w:p>
     <w:p>
@@ -110,17 +173,40 @@
         <w:rPr>
           <w:lang w:val="sr-Latn-RS"/>
         </w:rPr>
+        <w:t>Prilikom ulaska na sajt, korisnik bira u kom gradu želi da se vakciniše, a potom bira jednu od ponuđenih ambulanti koja mu najviše odgovara i ukoliko ima slobodnog mesta, korisnik može da se prijavi.</w:t>
+      </w:r>
+    </w:p>
+    <w:p>
+      <w:pPr>
+        <w:rPr>
+          <w:lang w:val="sr-Latn-RS"/>
+        </w:rPr>
+      </w:pPr>
+      <w:r>
+        <w:rPr>
+          <w:lang w:val="sr-Latn-RS"/>
+        </w:rPr>
         <w:t xml:space="preserve">Prilikom prijave, građanin unosi svoje lične podatke koji se prosleđuju ukoliko su validni klikom na dugme </w:t>
       </w:r>
       <w:r>
-        <w:t>‘Prijavi se’.</w:t>
+        <w:t>‘</w:t>
+      </w:r>
+      <w:proofErr w:type="spellStart"/>
+      <w:r>
+        <w:t>Prijavi</w:t>
+      </w:r>
+      <w:proofErr w:type="spellEnd"/>
+      <w:r>
+        <w:t xml:space="preserve"> se’.</w:t>
       </w:r>
       <w:r>
         <w:t xml:space="preserve"> </w:t>
       </w:r>
+      <w:proofErr w:type="spellStart"/>
       <w:r>
         <w:t>Prilikom</w:t>
       </w:r>
+      <w:proofErr w:type="spellEnd"/>
       <w:r>
         <w:rPr>
           <w:lang w:val="sr-Latn-RS"/>
@@ -136,6 +222,20 @@
         </w:rPr>
         <w:t>već prijavljen u sistem.</w:t>
       </w:r>
+    </w:p>
+    <w:p>
+      <w:pPr>
+        <w:rPr>
+          <w:lang w:val="sr-Latn-RS"/>
+        </w:rPr>
+      </w:pPr>
+    </w:p>
+    <w:p>
+      <w:pPr>
+        <w:rPr>
+          <w:lang w:val="sr-Latn-RS"/>
+        </w:rPr>
+      </w:pPr>
     </w:p>
     <w:sectPr>
       <w:pgSz w:w="12240" w:h="15840"/>

</xml_diff>